<commit_message>
-> update du cahier des charges de jean avec nouveau mcd et diagram class
</commit_message>
<xml_diff>
--- a/documentation/cahier_des_charges.docx
+++ b/documentation/cahier_des_charges.docx
@@ -406,10 +406,10 @@
           <w:u w:val="single"/>
         </w:rPr>
         <w:drawing>
-          <wp:inline distT="0" distB="0" distL="0" distR="0" wp14:anchorId="421EECC3" wp14:editId="164D762F">
-            <wp:extent cx="2152650" cy="1885793"/>
+          <wp:inline distT="0" distB="0" distL="0" distR="0" wp14:anchorId="2A726111" wp14:editId="2C8BEDE4">
+            <wp:extent cx="1962428" cy="1645781"/>
             <wp:effectExtent l="0" t="0" r="0" b="0"/>
-            <wp:docPr id="2" name="Image 2"/>
+            <wp:docPr id="5" name="Image 5"/>
             <wp:cNvGraphicFramePr>
               <a:graphicFrameLocks xmlns:a="http://schemas.openxmlformats.org/drawingml/2006/main" noChangeAspect="1"/>
             </wp:cNvGraphicFramePr>
@@ -417,10 +417,8 @@
               <a:graphicData uri="http://schemas.openxmlformats.org/drawingml/2006/picture">
                 <pic:pic xmlns:pic="http://schemas.openxmlformats.org/drawingml/2006/picture">
                   <pic:nvPicPr>
-                    <pic:cNvPr id="0" name="Picture 2"/>
-                    <pic:cNvPicPr>
-                      <a:picLocks noChangeAspect="1" noChangeArrowheads="1"/>
-                    </pic:cNvPicPr>
+                    <pic:cNvPr id="5" name="Image 5"/>
+                    <pic:cNvPicPr/>
                   </pic:nvPicPr>
                   <pic:blipFill>
                     <a:blip r:embed="rId7" cstate="print">
@@ -430,23 +428,18 @@
                         </a:ext>
                       </a:extLst>
                     </a:blip>
-                    <a:srcRect/>
                     <a:stretch>
                       <a:fillRect/>
                     </a:stretch>
                   </pic:blipFill>
-                  <pic:spPr bwMode="auto">
+                  <pic:spPr>
                     <a:xfrm>
                       <a:off x="0" y="0"/>
-                      <a:ext cx="2158595" cy="1891001"/>
+                      <a:ext cx="1967908" cy="1650376"/>
                     </a:xfrm>
                     <a:prstGeom prst="rect">
                       <a:avLst/>
                     </a:prstGeom>
-                    <a:noFill/>
-                    <a:ln>
-                      <a:noFill/>
-                    </a:ln>
                   </pic:spPr>
                 </pic:pic>
               </a:graphicData>
@@ -508,10 +501,10 @@
           <w:u w:val="single"/>
         </w:rPr>
         <w:drawing>
-          <wp:inline distT="0" distB="0" distL="0" distR="0" wp14:anchorId="0DAE7F88" wp14:editId="2B902063">
-            <wp:extent cx="2247900" cy="1969235"/>
-            <wp:effectExtent l="0" t="0" r="0" b="0"/>
-            <wp:docPr id="3" name="Image 3"/>
+          <wp:inline distT="0" distB="0" distL="0" distR="0" wp14:anchorId="189D6E5B" wp14:editId="7B195BE1">
+            <wp:extent cx="2928149" cy="3947121"/>
+            <wp:effectExtent l="0" t="0" r="5715" b="0"/>
+            <wp:docPr id="6" name="Image 6"/>
             <wp:cNvGraphicFramePr>
               <a:graphicFrameLocks xmlns:a="http://schemas.openxmlformats.org/drawingml/2006/main" noChangeAspect="1"/>
             </wp:cNvGraphicFramePr>
@@ -519,36 +512,29 @@
               <a:graphicData uri="http://schemas.openxmlformats.org/drawingml/2006/picture">
                 <pic:pic xmlns:pic="http://schemas.openxmlformats.org/drawingml/2006/picture">
                   <pic:nvPicPr>
-                    <pic:cNvPr id="0" name="Picture 3"/>
-                    <pic:cNvPicPr>
-                      <a:picLocks noChangeAspect="1" noChangeArrowheads="1"/>
-                    </pic:cNvPicPr>
+                    <pic:cNvPr id="6" name="Image 6"/>
+                    <pic:cNvPicPr/>
                   </pic:nvPicPr>
                   <pic:blipFill>
-                    <a:blip r:embed="rId8" cstate="print">
+                    <a:blip r:embed="rId8">
                       <a:extLst>
                         <a:ext uri="{28A0092B-C50C-407E-A947-70E740481C1C}">
                           <a14:useLocalDpi xmlns:a14="http://schemas.microsoft.com/office/drawing/2010/main" val="0"/>
                         </a:ext>
                       </a:extLst>
                     </a:blip>
-                    <a:srcRect/>
                     <a:stretch>
                       <a:fillRect/>
                     </a:stretch>
                   </pic:blipFill>
-                  <pic:spPr bwMode="auto">
+                  <pic:spPr>
                     <a:xfrm>
                       <a:off x="0" y="0"/>
-                      <a:ext cx="2260534" cy="1980303"/>
+                      <a:ext cx="2931552" cy="3951708"/>
                     </a:xfrm>
                     <a:prstGeom prst="rect">
                       <a:avLst/>
                     </a:prstGeom>
-                    <a:noFill/>
-                    <a:ln>
-                      <a:noFill/>
-                    </a:ln>
                   </pic:spPr>
                 </pic:pic>
               </a:graphicData>

</xml_diff>